<commit_message>
add book references slides week 12
</commit_message>
<xml_diff>
--- a/Assignment/Final-Assignment.docx
+++ b/Assignment/Final-Assignment.docx
@@ -4,7 +4,7 @@
   <w:body>
     <w:p>
       <w:pPr>
-        <w:pStyle w:val="Body"/>
+        <w:pStyle w:val="Body A"/>
         <w:shd w:val="clear" w:color="auto" w:fill="ffffff"/>
         <w:spacing w:line="360" w:lineRule="auto"/>
         <w:rPr>
@@ -42,7 +42,7 @@
     </w:p>
     <w:p>
       <w:pPr>
-        <w:pStyle w:val="Body"/>
+        <w:pStyle w:val="Body A"/>
         <w:shd w:val="clear" w:color="auto" w:fill="ffffff"/>
         <w:spacing w:line="360" w:lineRule="auto"/>
         <w:rPr>
@@ -68,6 +68,7 @@
           <w:szCs w:val="24"/>
           <w:u w:color="212121"/>
           <w:rtl w:val="0"/>
+          <w:lang w:val="it-IT"/>
           <w14:textFill>
             <w14:solidFill>
               <w14:srgbClr w14:val="212121"/>
@@ -82,7 +83,7 @@
     </w:p>
     <w:p>
       <w:pPr>
-        <w:pStyle w:val="Body"/>
+        <w:pStyle w:val="Body A"/>
         <w:shd w:val="clear" w:color="auto" w:fill="ffffff"/>
         <w:spacing w:line="360" w:lineRule="auto"/>
         <w:jc w:val="center"/>
@@ -95,6 +96,7 @@
           <w:sz w:val="24"/>
           <w:szCs w:val="24"/>
           <w:u w:val="single" w:color="212121"/>
+          <w:lang w:val="en-US"/>
           <w14:textFill>
             <w14:solidFill>
               <w14:srgbClr w14:val="212121"/>
@@ -125,7 +127,7 @@
     </w:p>
     <w:p>
       <w:pPr>
-        <w:pStyle w:val="Body"/>
+        <w:pStyle w:val="Body A"/>
         <w:shd w:val="clear" w:color="auto" w:fill="ffffff"/>
         <w:spacing w:line="360" w:lineRule="auto"/>
         <w:jc w:val="center"/>
@@ -152,6 +154,7 @@
           <w:szCs w:val="24"/>
           <w:u w:color="212121"/>
           <w:rtl w:val="0"/>
+          <w:lang w:val="it-IT"/>
           <w14:textFill>
             <w14:solidFill>
               <w14:srgbClr w14:val="212121"/>
@@ -163,7 +166,7 @@
     </w:p>
     <w:p>
       <w:pPr>
-        <w:pStyle w:val="Body"/>
+        <w:pStyle w:val="Body A"/>
         <w:shd w:val="clear" w:color="auto" w:fill="ffffff"/>
         <w:spacing w:line="360" w:lineRule="auto"/>
         <w:jc w:val="center"/>
@@ -174,6 +177,7 @@
           <w:sz w:val="24"/>
           <w:szCs w:val="24"/>
           <w:u w:color="212121"/>
+          <w:lang w:val="en-US"/>
           <w14:textFill>
             <w14:solidFill>
               <w14:srgbClr w14:val="212121"/>
@@ -202,7 +206,7 @@
     </w:p>
     <w:p>
       <w:pPr>
-        <w:pStyle w:val="Body"/>
+        <w:pStyle w:val="Body A"/>
         <w:shd w:val="clear" w:color="auto" w:fill="ffffff"/>
         <w:rPr>
           <w:rFonts w:ascii="Calibri" w:cs="Calibri" w:hAnsi="Calibri" w:eastAsia="Calibri"/>
@@ -221,7 +225,7 @@
     </w:p>
     <w:p>
       <w:pPr>
-        <w:pStyle w:val="Body"/>
+        <w:pStyle w:val="Body A"/>
         <w:shd w:val="clear" w:color="auto" w:fill="ffffff"/>
         <w:rPr>
           <w:rFonts w:ascii="Calibri" w:cs="Calibri" w:hAnsi="Calibri" w:eastAsia="Calibri"/>
@@ -306,6 +310,7 @@
           <w:u w:color="222222"/>
           <w:shd w:val="clear" w:color="auto" w:fill="ffffff"/>
           <w:rtl w:val="0"/>
+          <w:lang w:val="it-IT"/>
           <w14:textFill>
             <w14:solidFill>
               <w14:srgbClr w14:val="222222"/>
@@ -317,7 +322,7 @@
     </w:p>
     <w:p>
       <w:pPr>
-        <w:pStyle w:val="Body"/>
+        <w:pStyle w:val="Body A"/>
         <w:shd w:val="clear" w:color="auto" w:fill="ffffff"/>
         <w:rPr>
           <w:rFonts w:ascii="Calibri" w:cs="Calibri" w:hAnsi="Calibri" w:eastAsia="Calibri"/>
@@ -327,6 +332,7 @@
           <w:szCs w:val="24"/>
           <w:u w:color="222222"/>
           <w:shd w:val="clear" w:color="auto" w:fill="ffffff"/>
+          <w:lang w:val="en-US"/>
           <w14:textFill>
             <w14:solidFill>
               <w14:srgbClr w14:val="222222"/>
@@ -356,7 +362,7 @@
     </w:p>
     <w:p>
       <w:pPr>
-        <w:pStyle w:val="Body"/>
+        <w:pStyle w:val="Body A"/>
         <w:shd w:val="clear" w:color="auto" w:fill="ffffff"/>
         <w:rPr>
           <w:rFonts w:ascii="Calibri" w:cs="Calibri" w:hAnsi="Calibri" w:eastAsia="Calibri"/>
@@ -376,7 +382,7 @@
     </w:p>
     <w:p>
       <w:pPr>
-        <w:pStyle w:val="Body"/>
+        <w:pStyle w:val="Body A"/>
         <w:shd w:val="clear" w:color="auto" w:fill="ffffff"/>
         <w:rPr>
           <w:rFonts w:ascii="Calibri" w:cs="Calibri" w:hAnsi="Calibri" w:eastAsia="Calibri"/>
@@ -386,6 +392,7 @@
           <w:szCs w:val="24"/>
           <w:u w:color="222222"/>
           <w:shd w:val="clear" w:color="auto" w:fill="ffffff"/>
+          <w:lang w:val="en-US"/>
           <w14:textFill>
             <w14:solidFill>
               <w14:srgbClr w14:val="222222"/>
@@ -415,7 +422,7 @@
     </w:p>
     <w:p>
       <w:pPr>
-        <w:pStyle w:val="Body"/>
+        <w:pStyle w:val="Body A"/>
         <w:shd w:val="clear" w:color="auto" w:fill="ffffff"/>
         <w:rPr>
           <w:rFonts w:ascii="Calibri" w:cs="Calibri" w:hAnsi="Calibri" w:eastAsia="Calibri"/>
@@ -424,6 +431,7 @@
           <w:sz w:val="24"/>
           <w:szCs w:val="24"/>
           <w:u w:color="212121"/>
+          <w:lang w:val="en-US"/>
           <w14:textFill>
             <w14:solidFill>
               <w14:srgbClr w14:val="212121"/>
@@ -452,7 +460,7 @@
     </w:p>
     <w:p>
       <w:pPr>
-        <w:pStyle w:val="Body"/>
+        <w:pStyle w:val="Body A"/>
         <w:shd w:val="clear" w:color="auto" w:fill="ffffff"/>
         <w:rPr>
           <w:rStyle w:val="None"/>
@@ -462,6 +470,7 @@
           <w:sz w:val="24"/>
           <w:szCs w:val="24"/>
           <w:u w:color="212121"/>
+          <w:lang w:val="en-US"/>
           <w14:textFill>
             <w14:solidFill>
               <w14:srgbClr w14:val="212121"/>
@@ -472,37 +481,86 @@
       <w:r>
         <w:rPr>
           <w:rStyle w:val="Hyperlink.0"/>
+          <w:rFonts w:ascii="Calibri" w:cs="Calibri" w:hAnsi="Calibri" w:eastAsia="Calibri"/>
+          <w:outline w:val="0"/>
+          <w:color w:val="1155cc"/>
+          <w:sz w:val="24"/>
+          <w:szCs w:val="24"/>
+          <w:u w:val="single" w:color="1155cc"/>
+          <w:lang w:val="en-US"/>
+          <w14:textFill>
+            <w14:solidFill>
+              <w14:srgbClr w14:val="1155CC"/>
+            </w14:solidFill>
+          </w14:textFill>
         </w:rPr>
         <w:fldChar w:fldCharType="begin" w:fldLock="0"/>
       </w:r>
       <w:r>
         <w:rPr>
           <w:rStyle w:val="Hyperlink.0"/>
-        </w:rPr>
-        <w:instrText xml:space="preserve"> HYPERLINK "https://www.aeaweb.org/articles?id=10.1257/app.20150112&amp;within%255Btitle%255D=on&amp;within%255Babstract%255D=on&amp;within%255Bauthor%255D=on&amp;journal=4&amp;q=buy+the+book&amp;from=j"</w:instrText>
+          <w:rFonts w:ascii="Calibri" w:cs="Calibri" w:hAnsi="Calibri" w:eastAsia="Calibri"/>
+          <w:outline w:val="0"/>
+          <w:color w:val="1155cc"/>
+          <w:sz w:val="24"/>
+          <w:szCs w:val="24"/>
+          <w:u w:val="single" w:color="1155cc"/>
+          <w:lang w:val="en-US"/>
+          <w14:textFill>
+            <w14:solidFill>
+              <w14:srgbClr w14:val="1155CC"/>
+            </w14:solidFill>
+          </w14:textFill>
+        </w:rPr>
+        <w:instrText xml:space="preserve"> HYPERLINK "https://www.aeaweb.org/articles?id=10.1257/app.20150112&amp;within%25255Btitle%25255D=on&amp;within%25255Babstract%25255D=on&amp;within%25255Bauthor%25255D=on&amp;journal=4&amp;q=buy+the+book&amp;from=j"</w:instrText>
       </w:r>
       <w:r>
         <w:rPr>
           <w:rStyle w:val="Hyperlink.0"/>
+          <w:rFonts w:ascii="Calibri" w:cs="Calibri" w:hAnsi="Calibri" w:eastAsia="Calibri"/>
+          <w:outline w:val="0"/>
+          <w:color w:val="1155cc"/>
+          <w:sz w:val="24"/>
+          <w:szCs w:val="24"/>
+          <w:u w:val="single" w:color="1155cc"/>
+          <w:lang w:val="en-US"/>
+          <w14:textFill>
+            <w14:solidFill>
+              <w14:srgbClr w14:val="1155CC"/>
+            </w14:solidFill>
+          </w14:textFill>
         </w:rPr>
         <w:fldChar w:fldCharType="separate" w:fldLock="0"/>
       </w:r>
       <w:r>
         <w:rPr>
           <w:rStyle w:val="Hyperlink.0"/>
-          <w:rtl w:val="0"/>
-          <w:lang w:val="en-US"/>
+          <w:rFonts w:ascii="Calibri" w:hAnsi="Calibri"/>
+          <w:outline w:val="0"/>
+          <w:color w:val="1155cc"/>
+          <w:sz w:val="24"/>
+          <w:szCs w:val="24"/>
+          <w:u w:val="single" w:color="1155cc"/>
+          <w:rtl w:val="0"/>
+          <w:lang w:val="en-US"/>
+          <w14:textFill>
+            <w14:solidFill>
+              <w14:srgbClr w14:val="1155CC"/>
+            </w14:solidFill>
+          </w14:textFill>
         </w:rPr>
         <w:t>https://www.aeaweb.org/articles?id=10.1257/app.20150112&amp;within%5Btitle%5D=on&amp;within%5Babstract%5D=on&amp;within%5Bauthor%5D=on&amp;journal=4&amp;q=buy+the+book&amp;from=j</w:t>
       </w:r>
       <w:r>
-        <w:rPr/>
+        <w:rPr>
+          <w:lang w:val="en-US"/>
+        </w:rPr>
         <w:fldChar w:fldCharType="end" w:fldLock="0"/>
       </w:r>
     </w:p>
     <w:p>
       <w:pPr>
-        <w:pStyle w:val="Body"/>
+        <w:pStyle w:val="Body A"/>
         <w:shd w:val="clear" w:color="auto" w:fill="ffffff"/>
         <w:rPr>
           <w:rStyle w:val="None"/>
@@ -522,7 +580,7 @@
     </w:p>
     <w:p>
       <w:pPr>
-        <w:pStyle w:val="Body"/>
+        <w:pStyle w:val="Body A"/>
         <w:shd w:val="clear" w:color="auto" w:fill="ffffff"/>
         <w:spacing w:line="360" w:lineRule="auto"/>
         <w:rPr>
@@ -533,6 +591,7 @@
           <w:sz w:val="24"/>
           <w:szCs w:val="24"/>
           <w:u w:color="212121"/>
+          <w:lang w:val="en-US"/>
           <w14:textFill>
             <w14:solidFill>
               <w14:srgbClr w14:val="212121"/>
@@ -562,7 +621,7 @@
     </w:p>
     <w:p>
       <w:pPr>
-        <w:pStyle w:val="Body"/>
+        <w:pStyle w:val="Body A"/>
         <w:shd w:val="clear" w:color="auto" w:fill="ffffff"/>
         <w:rPr>
           <w:rStyle w:val="None"/>
@@ -572,6 +631,7 @@
           <w:sz w:val="24"/>
           <w:szCs w:val="24"/>
           <w:u w:color="212121"/>
+          <w:lang w:val="en-US"/>
           <w14:textFill>
             <w14:solidFill>
               <w14:srgbClr w14:val="212121"/>
@@ -601,7 +661,7 @@
     </w:p>
     <w:p>
       <w:pPr>
-        <w:pStyle w:val="Body"/>
+        <w:pStyle w:val="Body A"/>
         <w:shd w:val="clear" w:color="auto" w:fill="ffffff"/>
         <w:rPr>
           <w:rStyle w:val="None"/>
@@ -621,7 +681,7 @@
     </w:p>
     <w:p>
       <w:pPr>
-        <w:pStyle w:val="Body"/>
+        <w:pStyle w:val="Body A"/>
         <w:numPr>
           <w:ilvl w:val="0"/>
           <w:numId w:val="2"/>
@@ -676,6 +736,7 @@
           <w:szCs w:val="24"/>
           <w:u w:color="0000ff"/>
           <w:rtl w:val="0"/>
+          <w:lang w:val="it-IT"/>
           <w14:textFill>
             <w14:solidFill>
               <w14:srgbClr w14:val="0000FF"/>
@@ -717,6 +778,7 @@
           <w:szCs w:val="24"/>
           <w:u w:color="0000ff"/>
           <w:rtl w:val="0"/>
+          <w:lang w:val="it-IT"/>
           <w14:textFill>
             <w14:solidFill>
               <w14:srgbClr w14:val="0000FF"/>
@@ -735,6 +797,7 @@
           <w:szCs w:val="24"/>
           <w:u w:color="212121"/>
           <w:rtl w:val="0"/>
+          <w:lang w:val="it-IT"/>
           <w14:textFill>
             <w14:solidFill>
               <w14:srgbClr w14:val="212121"/>
@@ -746,7 +809,7 @@
     </w:p>
     <w:p>
       <w:pPr>
-        <w:pStyle w:val="Body"/>
+        <w:pStyle w:val="Body A"/>
         <w:numPr>
           <w:ilvl w:val="0"/>
           <w:numId w:val="2"/>
@@ -810,7 +873,7 @@
     </w:p>
     <w:p>
       <w:pPr>
-        <w:pStyle w:val="Body"/>
+        <w:pStyle w:val="Body A"/>
         <w:numPr>
           <w:ilvl w:val="0"/>
           <w:numId w:val="2"/>
@@ -845,7 +908,7 @@
     </w:p>
     <w:p>
       <w:pPr>
-        <w:pStyle w:val="Body"/>
+        <w:pStyle w:val="Body A"/>
         <w:numPr>
           <w:ilvl w:val="0"/>
           <w:numId w:val="2"/>
@@ -861,23 +924,25 @@
           <w:sz w:val="24"/>
           <w:szCs w:val="24"/>
           <w:rtl w:val="0"/>
-          <w14:textFill>
-            <w14:solidFill>
-              <w14:srgbClr w14:val="212121"/>
-            </w14:solidFill>
-          </w14:textFill>
-        </w:rPr>
-      </w:pPr>
-      <w:r>
-        <w:rPr>
-          <w:rStyle w:val="None"/>
-          <w:rFonts w:ascii="Calibri" w:hAnsi="Calibri"/>
-          <w:outline w:val="0"/>
-          <w:color w:val="212121"/>
-          <w:sz w:val="24"/>
-          <w:szCs w:val="24"/>
-          <w:u w:color="212121"/>
-          <w:rtl w:val="0"/>
+          <w:lang w:val="it-IT"/>
+          <w14:textFill>
+            <w14:solidFill>
+              <w14:srgbClr w14:val="212121"/>
+            </w14:solidFill>
+          </w14:textFill>
+        </w:rPr>
+      </w:pPr>
+      <w:r>
+        <w:rPr>
+          <w:rStyle w:val="None"/>
+          <w:rFonts w:ascii="Calibri" w:hAnsi="Calibri"/>
+          <w:outline w:val="0"/>
+          <w:color w:val="212121"/>
+          <w:sz w:val="24"/>
+          <w:szCs w:val="24"/>
+          <w:u w:color="212121"/>
+          <w:rtl w:val="0"/>
+          <w:lang w:val="it-IT"/>
           <w14:textFill>
             <w14:solidFill>
               <w14:srgbClr w14:val="212121"/>
@@ -927,7 +992,7 @@
     </w:p>
     <w:p>
       <w:pPr>
-        <w:pStyle w:val="Body"/>
+        <w:pStyle w:val="Body A"/>
         <w:numPr>
           <w:ilvl w:val="0"/>
           <w:numId w:val="2"/>
@@ -973,7 +1038,7 @@
     </w:p>
     <w:p>
       <w:pPr>
-        <w:pStyle w:val="Body"/>
+        <w:pStyle w:val="Body A"/>
         <w:shd w:val="clear" w:color="auto" w:fill="ffffff"/>
         <w:ind w:left="720" w:firstLine="0"/>
         <w:rPr>
@@ -1065,12 +1130,31 @@
             </w14:solidFill>
           </w14:textFill>
         </w:rPr>
-        <w:t>escribe</w:t>
-      </w:r>
-    </w:p>
-    <w:p>
-      <w:pPr>
-        <w:pStyle w:val="Body"/>
+        <w:t>e</w:t>
+      </w:r>
+      <w:r>
+        <w:rPr>
+          <w:rStyle w:val="None"/>
+          <w:rFonts w:ascii="Calibri" w:hAnsi="Calibri"/>
+          <w:outline w:val="0"/>
+          <w:color w:val="212121"/>
+          <w:sz w:val="24"/>
+          <w:szCs w:val="24"/>
+          <w:u w:color="212121"/>
+          <w:rtl w:val="0"/>
+          <w:lang w:val="es-ES_tradnl"/>
+          <w14:textFill>
+            <w14:solidFill>
+              <w14:srgbClr w14:val="212121"/>
+            </w14:solidFill>
+          </w14:textFill>
+        </w:rPr>
+        <w:t>tail</w:t>
+      </w:r>
+    </w:p>
+    <w:p>
+      <w:pPr>
+        <w:pStyle w:val="Body A"/>
         <w:shd w:val="clear" w:color="auto" w:fill="ffffff"/>
         <w:ind w:left="720" w:firstLine="0"/>
         <w:rPr>
@@ -1098,6 +1182,7 @@
           <w:szCs w:val="24"/>
           <w:u w:color="212121"/>
           <w:rtl w:val="0"/>
+          <w:lang w:val="it-IT"/>
           <w14:textFill>
             <w14:solidFill>
               <w14:srgbClr w14:val="212121"/>
@@ -1147,7 +1232,7 @@
     </w:p>
     <w:p>
       <w:pPr>
-        <w:pStyle w:val="Body"/>
+        <w:pStyle w:val="Body A"/>
         <w:shd w:val="clear" w:color="auto" w:fill="ffffff"/>
         <w:ind w:left="720" w:firstLine="0"/>
         <w:rPr>
@@ -1158,6 +1243,7 @@
           <w:sz w:val="24"/>
           <w:szCs w:val="24"/>
           <w:u w:color="212121"/>
+          <w:lang w:val="en-US"/>
           <w14:textFill>
             <w14:solidFill>
               <w14:srgbClr w14:val="212121"/>
@@ -1187,7 +1273,7 @@
     </w:p>
     <w:p>
       <w:pPr>
-        <w:pStyle w:val="Body"/>
+        <w:pStyle w:val="Body A"/>
         <w:shd w:val="clear" w:color="auto" w:fill="ffffff"/>
         <w:ind w:left="720" w:firstLine="0"/>
         <w:rPr>
@@ -1198,6 +1284,7 @@
           <w:sz w:val="24"/>
           <w:szCs w:val="24"/>
           <w:u w:color="212121"/>
+          <w:lang w:val="en-US"/>
           <w14:textFill>
             <w14:solidFill>
               <w14:srgbClr w14:val="212121"/>
@@ -1227,7 +1314,7 @@
     </w:p>
     <w:p>
       <w:pPr>
-        <w:pStyle w:val="Body"/>
+        <w:pStyle w:val="Body A"/>
         <w:numPr>
           <w:ilvl w:val="0"/>
           <w:numId w:val="2"/>
@@ -1273,7 +1360,7 @@
     </w:p>
     <w:p>
       <w:pPr>
-        <w:pStyle w:val="Body"/>
+        <w:pStyle w:val="Body A"/>
         <w:numPr>
           <w:ilvl w:val="0"/>
           <w:numId w:val="2"/>
@@ -1319,7 +1406,7 @@
     </w:p>
     <w:p>
       <w:pPr>
-        <w:pStyle w:val="Body"/>
+        <w:pStyle w:val="Body A"/>
         <w:numPr>
           <w:ilvl w:val="0"/>
           <w:numId w:val="2"/>
@@ -1365,7 +1452,7 @@
     </w:p>
     <w:p>
       <w:pPr>
-        <w:pStyle w:val="Body"/>
+        <w:pStyle w:val="Body A"/>
         <w:shd w:val="clear" w:color="auto" w:fill="ffffff"/>
         <w:spacing w:line="360" w:lineRule="auto"/>
         <w:rPr>
@@ -1384,7 +1471,7 @@
     </w:p>
     <w:p>
       <w:pPr>
-        <w:pStyle w:val="Body"/>
+        <w:pStyle w:val="Body A"/>
         <w:shd w:val="clear" w:color="auto" w:fill="ffffff"/>
         <w:rPr>
           <w:rStyle w:val="None"/>
@@ -1402,7 +1489,7 @@
     </w:p>
     <w:p>
       <w:pPr>
-        <w:pStyle w:val="Body"/>
+        <w:pStyle w:val="Body A"/>
         <w:shd w:val="clear" w:color="auto" w:fill="ffffff"/>
         <w:spacing w:line="360" w:lineRule="auto"/>
         <w:rPr>
@@ -1438,7 +1525,7 @@
     </w:p>
     <w:p>
       <w:pPr>
-        <w:pStyle w:val="Body"/>
+        <w:pStyle w:val="Body A"/>
         <w:shd w:val="clear" w:color="auto" w:fill="ffffff"/>
         <w:rPr>
           <w:rStyle w:val="None"/>
@@ -1458,7 +1545,7 @@
     </w:p>
     <w:p>
       <w:pPr>
-        <w:pStyle w:val="Body"/>
+        <w:pStyle w:val="Body A"/>
         <w:numPr>
           <w:ilvl w:val="0"/>
           <w:numId w:val="4"/>
@@ -1504,7 +1591,7 @@
     </w:p>
     <w:p>
       <w:pPr>
-        <w:pStyle w:val="Body"/>
+        <w:pStyle w:val="Body A"/>
         <w:numPr>
           <w:ilvl w:val="0"/>
           <w:numId w:val="4"/>
@@ -1591,7 +1678,7 @@
     </w:p>
     <w:p>
       <w:pPr>
-        <w:pStyle w:val="Body"/>
+        <w:pStyle w:val="Body A"/>
         <w:numPr>
           <w:ilvl w:val="0"/>
           <w:numId w:val="4"/>
@@ -1637,7 +1724,7 @@
     </w:p>
     <w:p>
       <w:pPr>
-        <w:pStyle w:val="Body"/>
+        <w:pStyle w:val="Body A"/>
         <w:shd w:val="clear" w:color="auto" w:fill="ffffff"/>
         <w:ind w:left="720" w:firstLine="0"/>
         <w:rPr>
@@ -1656,7 +1743,7 @@
     </w:p>
     <w:p>
       <w:pPr>
-        <w:pStyle w:val="Body"/>
+        <w:pStyle w:val="Body A"/>
         <w:shd w:val="clear" w:color="auto" w:fill="ffffff"/>
         <w:ind w:left="720" w:firstLine="0"/>
         <w:rPr>
@@ -1675,7 +1762,7 @@
     </w:p>
     <w:p>
       <w:pPr>
-        <w:pStyle w:val="Body"/>
+        <w:pStyle w:val="Body A"/>
         <w:shd w:val="clear" w:color="auto" w:fill="ffffff"/>
         <w:ind w:left="720" w:firstLine="0"/>
         <w:rPr>
@@ -1694,25 +1781,7 @@
     </w:p>
     <w:p>
       <w:pPr>
-        <w:pStyle w:val="Body"/>
-        <w:shd w:val="clear" w:color="auto" w:fill="ffffff"/>
-        <w:rPr>
-          <w:rStyle w:val="None"/>
-          <w:rFonts w:ascii="Calibri" w:cs="Calibri" w:hAnsi="Calibri" w:eastAsia="Calibri"/>
-          <w:outline w:val="0"/>
-          <w:color w:val="212121"/>
-          <w:u w:color="212121"/>
-          <w14:textFill>
-            <w14:solidFill>
-              <w14:srgbClr w14:val="212121"/>
-            </w14:solidFill>
-          </w14:textFill>
-        </w:rPr>
-      </w:pPr>
-    </w:p>
-    <w:p>
-      <w:pPr>
-        <w:pStyle w:val="Body"/>
+        <w:pStyle w:val="Body A"/>
         <w:shd w:val="clear" w:color="auto" w:fill="ffffff"/>
       </w:pPr>
       <w:r>
@@ -2423,9 +2492,9 @@
       </w14:textFill>
     </w:rPr>
   </w:style>
-  <w:style w:type="paragraph" w:styleId="Body">
-    <w:name w:val="Body"/>
-    <w:next w:val="Body"/>
+  <w:style w:type="paragraph" w:styleId="Body A">
+    <w:name w:val="Body A"/>
+    <w:next w:val="Body A"/>
     <w:pPr>
       <w:keepNext w:val="0"/>
       <w:keepLines w:val="0"/>
@@ -2460,8 +2529,9 @@
       <w:shd w:val="nil" w:color="auto" w:fill="auto"/>
       <w:vertAlign w:val="baseline"/>
       <w:lang w:val="it-IT"/>
-      <w14:textOutline>
+      <w14:textOutline w14:w="12700" w14:cap="flat">
         <w14:noFill/>
+        <w14:miter w14:lim="400000"/>
       </w14:textOutline>
       <w14:textFill>
         <w14:solidFill>
@@ -2484,6 +2554,7 @@
       <w:sz w:val="24"/>
       <w:szCs w:val="24"/>
       <w:u w:val="single" w:color="1155cc"/>
+      <w:lang w:val="en-US"/>
       <w14:textFill>
         <w14:solidFill>
           <w14:srgbClr w14:val="1155CC"/>
@@ -2655,9 +2726,9 @@
         </a:effectStyle>
         <a:effectStyle>
           <a:effectLst>
-            <a:outerShdw sx="100000" sy="100000" kx="0" ky="0" algn="b" rotWithShape="0" blurRad="38100" dist="20000" dir="5400000">
+            <a:outerShdw sx="100000" sy="100000" kx="0" ky="0" algn="b" rotWithShape="0" blurRad="38100" dist="23000" dir="5400000">
               <a:srgbClr val="000000">
-                <a:alpha val="38000"/>
+                <a:alpha val="35000"/>
               </a:srgbClr>
             </a:outerShdw>
           </a:effectLst>
@@ -2737,7 +2808,7 @@
         </a:effectLst>
         <a:sp3d/>
       </a:spPr>
-      <a:bodyPr rot="0" spcFirstLastPara="1" vertOverflow="overflow" horzOverflow="overflow" vert="horz" wrap="square" lIns="45719" tIns="45719" rIns="45719" bIns="45719" numCol="1" spcCol="38100" rtlCol="0" anchor="ctr" upright="0">
+      <a:bodyPr rot="0" spcFirstLastPara="1" vertOverflow="overflow" horzOverflow="overflow" vert="horz" wrap="square" lIns="45718" tIns="45718" rIns="45718" bIns="45718" numCol="1" spcCol="38100" rtlCol="0" anchor="ctr" upright="0">
         <a:spAutoFit/>
       </a:bodyPr>
       <a:lstStyle>
@@ -2765,10 +2836,10 @@
             </a:solidFill>
             <a:effectLst/>
             <a:uFillTx/>
-            <a:latin typeface="Cambria"/>
-            <a:ea typeface="Cambria"/>
-            <a:cs typeface="Cambria"/>
-            <a:sym typeface="Cambria"/>
+            <a:latin typeface="+mn-lt"/>
+            <a:ea typeface="+mn-ea"/>
+            <a:cs typeface="+mn-cs"/>
+            <a:sym typeface="Helvetica Neue"/>
           </a:defRPr>
         </a:defPPr>
         <a:lvl1pPr marL="0" marR="0" indent="0" algn="l" defTabSz="914400" rtl="0" fontAlgn="auto" latinLnBrk="1" hangingPunct="0">
@@ -3024,9 +3095,9 @@
           <a:round/>
         </a:ln>
         <a:effectLst>
-          <a:outerShdw sx="100000" sy="100000" kx="0" ky="0" algn="b" rotWithShape="0" blurRad="38100" dist="20000" dir="5400000">
+          <a:outerShdw sx="100000" sy="100000" kx="0" ky="0" algn="b" rotWithShape="0" blurRad="38100" dist="23000" dir="5400000">
             <a:srgbClr val="000000">
-              <a:alpha val="38000"/>
+              <a:alpha val="35000"/>
             </a:srgbClr>
           </a:outerShdw>
         </a:effectLst>
@@ -3314,7 +3385,7 @@
         <a:effectLst/>
         <a:sp3d/>
       </a:spPr>
-      <a:bodyPr rot="0" spcFirstLastPara="1" vertOverflow="overflow" horzOverflow="overflow" vert="horz" wrap="square" lIns="45719" tIns="45719" rIns="45719" bIns="45719" numCol="1" spcCol="38100" rtlCol="0" anchor="t" upright="0">
+      <a:bodyPr rot="0" spcFirstLastPara="1" vertOverflow="overflow" horzOverflow="overflow" vert="horz" wrap="square" lIns="45718" tIns="45718" rIns="45718" bIns="45718" numCol="1" spcCol="38100" rtlCol="0" anchor="t" upright="0">
         <a:spAutoFit/>
       </a:bodyPr>
       <a:lstStyle>
@@ -3342,10 +3413,10 @@
             </a:solidFill>
             <a:effectLst/>
             <a:uFillTx/>
-            <a:latin typeface="Cambria"/>
-            <a:ea typeface="Cambria"/>
-            <a:cs typeface="Cambria"/>
-            <a:sym typeface="Cambria"/>
+            <a:latin typeface="+mn-lt"/>
+            <a:ea typeface="+mn-ea"/>
+            <a:cs typeface="+mn-cs"/>
+            <a:sym typeface="Helvetica Neue"/>
           </a:defRPr>
         </a:defPPr>
         <a:lvl1pPr marL="0" marR="0" indent="0" algn="l" defTabSz="914400" rtl="0" fontAlgn="auto" latinLnBrk="1" hangingPunct="0">

</xml_diff>